<commit_message>
Updated the domain model
</commit_message>
<xml_diff>
--- a/Documents/Deliverable_5/CSwap_Deliverable_5_Domain_Model.DOCX
+++ b/Documents/Deliverable_5/CSwap_Deliverable_5_Domain_Model.DOCX
@@ -12,15 +12,7 @@
     </w:p>
     <w:p>
       <w:r>
-        <w:t xml:space="preserve">The </w:t>
-      </w:r>
-      <w:proofErr w:type="spellStart"/>
-      <w:r>
-        <w:t>CSwap</w:t>
-      </w:r>
-      <w:proofErr w:type="spellEnd"/>
-      <w:r>
-        <w:t xml:space="preserve"> application consists of three main domain model diagrams. These diagrams are Account, Create Listing, and Find Listing. The Account model describes how </w:t>
+        <w:t xml:space="preserve">The CSwap application consists of three main domain model diagrams. These diagrams are Account, Create Listing, and Find Listing. The Account model describes how </w:t>
       </w:r>
       <w:r>
         <w:t xml:space="preserve">the login and signup classes are related to a more general authentication class. When a user logs in or signs up, that information would be captured by the authentication class and inherited by signup and login classes. The create listing model describes how an authorized user can create a listing of various types. Each category of listing inherits from a more abstract Create Listing class. </w:t>
@@ -55,10 +47,10 @@
           <w:noProof/>
         </w:rPr>
         <w:drawing>
-          <wp:inline distT="0" distB="0" distL="0" distR="0" wp14:anchorId="561A73E5" wp14:editId="1E3D4363">
-            <wp:extent cx="3883595" cy="3145712"/>
-            <wp:effectExtent l="0" t="0" r="3175" b="4445"/>
-            <wp:docPr id="7" name="Picture 7" descr="Diagram&#10;&#10;Description automatically generated"/>
+          <wp:inline distT="0" distB="0" distL="0" distR="0" wp14:anchorId="128D97F5" wp14:editId="2769B9EB">
+            <wp:extent cx="5302565" cy="3054350"/>
+            <wp:effectExtent l="0" t="0" r="0" b="0"/>
+            <wp:docPr id="1" name="Picture 1"/>
             <wp:cNvGraphicFramePr>
               <a:graphicFrameLocks xmlns:a="http://schemas.openxmlformats.org/drawingml/2006/main" noChangeAspect="1"/>
             </wp:cNvGraphicFramePr>
@@ -66,8 +58,10 @@
               <a:graphicData uri="http://schemas.openxmlformats.org/drawingml/2006/picture">
                 <pic:pic xmlns:pic="http://schemas.openxmlformats.org/drawingml/2006/picture">
                   <pic:nvPicPr>
-                    <pic:cNvPr id="7" name="Picture 7" descr="Diagram&#10;&#10;Description automatically generated"/>
-                    <pic:cNvPicPr/>
+                    <pic:cNvPr id="0" name="Picture 1"/>
+                    <pic:cNvPicPr>
+                      <a:picLocks noChangeAspect="1" noChangeArrowheads="1"/>
+                    </pic:cNvPicPr>
                   </pic:nvPicPr>
                   <pic:blipFill>
                     <a:blip r:embed="rId4">
@@ -77,18 +71,23 @@
                         </a:ext>
                       </a:extLst>
                     </a:blip>
+                    <a:srcRect/>
                     <a:stretch>
                       <a:fillRect/>
                     </a:stretch>
                   </pic:blipFill>
-                  <pic:spPr>
+                  <pic:spPr bwMode="auto">
                     <a:xfrm>
                       <a:off x="0" y="0"/>
-                      <a:ext cx="4107861" cy="3327367"/>
+                      <a:ext cx="5311625" cy="3059568"/>
                     </a:xfrm>
                     <a:prstGeom prst="rect">
                       <a:avLst/>
                     </a:prstGeom>
+                    <a:noFill/>
+                    <a:ln>
+                      <a:noFill/>
+                    </a:ln>
                   </pic:spPr>
                 </pic:pic>
               </a:graphicData>

</xml_diff>